<commit_message>
Added End of Semester Report
</commit_message>
<xml_diff>
--- a/Documentation/Requirements_Version2.docx
+++ b/Documentation/Requirements_Version2.docx
@@ -1,6 +1,6 @@
 
 <file path=word/document.xml><?xml version="1.0" encoding="utf-8"?>
-<w:document xmlns:wpc="http://schemas.microsoft.com/office/word/2010/wordprocessingCanvas" xmlns:cx="http://schemas.microsoft.com/office/drawing/2014/chartex" xmlns:cx1="http://schemas.microsoft.com/office/drawing/2015/9/8/chartex" xmlns:cx2="http://schemas.microsoft.com/office/drawing/2015/10/21/chartex" xmlns:cx3="http://schemas.microsoft.com/office/drawing/2016/5/9/chartex" xmlns:cx4="http://schemas.microsoft.com/office/drawing/2016/5/10/chartex" xmlns:cx5="http://schemas.microsoft.com/office/drawing/2016/5/11/chartex" xmlns:cx6="http://schemas.microsoft.com/office/drawing/2016/5/12/chartex" xmlns:cx7="http://schemas.microsoft.com/office/drawing/2016/5/13/chartex" xmlns:cx8="http://schemas.microsoft.com/office/drawing/2016/5/14/chartex" xmlns:mc="http://schemas.openxmlformats.org/markup-compatibility/2006" xmlns:aink="http://schemas.microsoft.com/office/drawing/2016/ink" xmlns:am3d="http://schemas.microsoft.com/office/drawing/2017/model3d" xmlns:o="urn:schemas-microsoft-com:office:office" xmlns:r="http://schemas.openxmlformats.org/officeDocument/2006/relationships" xmlns:m="http://schemas.openxmlformats.org/officeDocument/2006/math" xmlns:v="urn:schemas-microsoft-com:vml" xmlns:wp14="http://schemas.microsoft.com/office/word/2010/wordprocessingDrawing" xmlns:wp="http://schemas.openxmlformats.org/drawingml/2006/wordprocessingDrawing" xmlns:w10="urn:schemas-microsoft-com:office:word" xmlns:w="http://schemas.openxmlformats.org/wordprocessingml/2006/main" xmlns:w14="http://schemas.microsoft.com/office/word/2010/wordml" xmlns:w15="http://schemas.microsoft.com/office/word/2012/wordml" xmlns:w16se="http://schemas.microsoft.com/office/word/2015/wordml/symex" xmlns:wpg="http://schemas.microsoft.com/office/word/2010/wordprocessingGroup" xmlns:wpi="http://schemas.microsoft.com/office/word/2010/wordprocessingInk" xmlns:wne="http://schemas.microsoft.com/office/word/2006/wordml" xmlns:wps="http://schemas.microsoft.com/office/word/2010/wordprocessingShape" mc:Ignorable="w14 w15 w16se wp14">
+<w:document xmlns:wpc="http://schemas.microsoft.com/office/word/2010/wordprocessingCanvas" xmlns:mc="http://schemas.openxmlformats.org/markup-compatibility/2006" xmlns:o="urn:schemas-microsoft-com:office:office" xmlns:r="http://schemas.openxmlformats.org/officeDocument/2006/relationships" xmlns:m="http://schemas.openxmlformats.org/officeDocument/2006/math" xmlns:v="urn:schemas-microsoft-com:vml" xmlns:wp14="http://schemas.microsoft.com/office/word/2010/wordprocessingDrawing" xmlns:wp="http://schemas.openxmlformats.org/drawingml/2006/wordprocessingDrawing" xmlns:w10="urn:schemas-microsoft-com:office:word" xmlns:w="http://schemas.openxmlformats.org/wordprocessingml/2006/main" xmlns:w14="http://schemas.microsoft.com/office/word/2010/wordml" xmlns:w15="http://schemas.microsoft.com/office/word/2012/wordml" xmlns:wpg="http://schemas.microsoft.com/office/word/2010/wordprocessingGroup" xmlns:wpi="http://schemas.microsoft.com/office/word/2010/wordprocessingInk" xmlns:wne="http://schemas.microsoft.com/office/word/2006/wordml" xmlns:wps="http://schemas.microsoft.com/office/word/2010/wordprocessingShape" mc:Ignorable="w14 w15 wp14">
   <w:body>
     <w:p/>
     <w:p>
@@ -96,7 +96,40 @@
           <w:sz w:val="28"/>
           <w:szCs w:val="28"/>
         </w:rPr>
-        <w:t xml:space="preserve">Version 2.0 </w:t>
+        <w:t>Version 0</w:t>
+      </w:r>
+      <w:r>
+        <w:rPr>
+          <w:rFonts w:ascii="Arial" w:hAnsi="Arial" w:cs="Arial"/>
+          <w:b/>
+          <w:bCs/>
+          <w:color w:val="000000"/>
+          <w:sz w:val="28"/>
+          <w:szCs w:val="28"/>
+        </w:rPr>
+        <w:t>.</w:t>
+      </w:r>
+      <w:r>
+        <w:rPr>
+          <w:rFonts w:ascii="Arial" w:hAnsi="Arial" w:cs="Arial"/>
+          <w:b/>
+          <w:bCs/>
+          <w:color w:val="000000"/>
+          <w:sz w:val="28"/>
+          <w:szCs w:val="28"/>
+        </w:rPr>
+        <w:t>3</w:t>
+      </w:r>
+      <w:r>
+        <w:rPr>
+          <w:rFonts w:ascii="Arial" w:hAnsi="Arial" w:cs="Arial"/>
+          <w:b/>
+          <w:bCs/>
+          <w:color w:val="000000"/>
+          <w:sz w:val="28"/>
+          <w:szCs w:val="28"/>
+        </w:rPr>
+        <w:t xml:space="preserve"> </w:t>
       </w:r>
     </w:p>
     <w:p>
@@ -114,9 +147,8 @@
           <w:sz w:val="28"/>
           <w:szCs w:val="28"/>
         </w:rPr>
-        <w:t xml:space="preserve">Prepared by &lt;Brendon Serrano, Eric Jenkins, John </w:t>
-      </w:r>
-      <w:proofErr w:type="spellStart"/>
+        <w:t>Prepared by &lt;</w:t>
+      </w:r>
       <w:r>
         <w:rPr>
           <w:rFonts w:ascii="Arial" w:hAnsi="Arial" w:cs="Arial"/>
@@ -126,9 +158,9 @@
           <w:sz w:val="28"/>
           <w:szCs w:val="28"/>
         </w:rPr>
-        <w:t>Panchatcharam</w:t>
-      </w:r>
-      <w:proofErr w:type="spellEnd"/>
+        <w:t xml:space="preserve">Humberto Michael Lopez, Rae </w:t>
+      </w:r>
+      <w:proofErr w:type="spellStart"/>
       <w:r>
         <w:rPr>
           <w:rFonts w:ascii="Arial" w:hAnsi="Arial" w:cs="Arial"/>
@@ -138,7 +170,115 @@
           <w:sz w:val="28"/>
           <w:szCs w:val="28"/>
         </w:rPr>
-        <w:t>, Armando Gonzalez&gt;</w:t>
+        <w:t>Vroman</w:t>
+      </w:r>
+      <w:proofErr w:type="spellEnd"/>
+      <w:r>
+        <w:rPr>
+          <w:rFonts w:ascii="Arial" w:hAnsi="Arial" w:cs="Arial"/>
+          <w:b/>
+          <w:bCs/>
+          <w:color w:val="000000"/>
+          <w:sz w:val="28"/>
+          <w:szCs w:val="28"/>
+        </w:rPr>
+        <w:t xml:space="preserve">, Alex </w:t>
+      </w:r>
+      <w:proofErr w:type="spellStart"/>
+      <w:r>
+        <w:rPr>
+          <w:rFonts w:ascii="Arial" w:hAnsi="Arial" w:cs="Arial"/>
+          <w:b/>
+          <w:bCs/>
+          <w:color w:val="000000"/>
+          <w:sz w:val="28"/>
+          <w:szCs w:val="28"/>
+        </w:rPr>
+        <w:t>Croghan</w:t>
+      </w:r>
+      <w:proofErr w:type="spellEnd"/>
+      <w:r>
+        <w:rPr>
+          <w:rFonts w:ascii="Arial" w:hAnsi="Arial" w:cs="Arial"/>
+          <w:b/>
+          <w:bCs/>
+          <w:color w:val="000000"/>
+          <w:sz w:val="28"/>
+          <w:szCs w:val="28"/>
+        </w:rPr>
+        <w:t xml:space="preserve">, </w:t>
+      </w:r>
+      <w:proofErr w:type="spellStart"/>
+      <w:r>
+        <w:rPr>
+          <w:rFonts w:ascii="Arial" w:hAnsi="Arial" w:cs="Arial"/>
+          <w:b/>
+          <w:bCs/>
+          <w:color w:val="000000"/>
+          <w:sz w:val="28"/>
+          <w:szCs w:val="28"/>
+        </w:rPr>
+        <w:t>Hieu</w:t>
+      </w:r>
+      <w:proofErr w:type="spellEnd"/>
+      <w:r>
+        <w:rPr>
+          <w:rFonts w:ascii="Arial" w:hAnsi="Arial" w:cs="Arial"/>
+          <w:b/>
+          <w:bCs/>
+          <w:color w:val="000000"/>
+          <w:sz w:val="28"/>
+          <w:szCs w:val="28"/>
+        </w:rPr>
+        <w:t xml:space="preserve"> </w:t>
+      </w:r>
+      <w:proofErr w:type="spellStart"/>
+      <w:r>
+        <w:rPr>
+          <w:rFonts w:ascii="Arial" w:hAnsi="Arial" w:cs="Arial"/>
+          <w:b/>
+          <w:bCs/>
+          <w:color w:val="000000"/>
+          <w:sz w:val="28"/>
+          <w:szCs w:val="28"/>
+        </w:rPr>
+        <w:t>Dinh</w:t>
+      </w:r>
+      <w:proofErr w:type="spellEnd"/>
+      <w:r>
+        <w:rPr>
+          <w:rFonts w:ascii="Arial" w:hAnsi="Arial" w:cs="Arial"/>
+          <w:b/>
+          <w:bCs/>
+          <w:color w:val="000000"/>
+          <w:sz w:val="28"/>
+          <w:szCs w:val="28"/>
+        </w:rPr>
+        <w:t xml:space="preserve">, Evan </w:t>
+      </w:r>
+      <w:proofErr w:type="spellStart"/>
+      <w:r>
+        <w:rPr>
+          <w:rFonts w:ascii="Arial" w:hAnsi="Arial" w:cs="Arial"/>
+          <w:b/>
+          <w:bCs/>
+          <w:color w:val="000000"/>
+          <w:sz w:val="28"/>
+          <w:szCs w:val="28"/>
+        </w:rPr>
+        <w:t>Lamkie</w:t>
+      </w:r>
+      <w:proofErr w:type="spellEnd"/>
+      <w:r>
+        <w:rPr>
+          <w:rFonts w:ascii="Arial" w:hAnsi="Arial" w:cs="Arial"/>
+          <w:b/>
+          <w:bCs/>
+          <w:color w:val="000000"/>
+          <w:sz w:val="28"/>
+          <w:szCs w:val="28"/>
+        </w:rPr>
+        <w:t>&gt;</w:t>
       </w:r>
     </w:p>
     <w:p>
@@ -156,7 +296,42 @@
           <w:sz w:val="28"/>
           <w:szCs w:val="28"/>
         </w:rPr>
-        <w:t>&lt;date: 11/27/2017&gt;</w:t>
+        <w:t>&lt;</w:t>
+      </w:r>
+      <w:proofErr w:type="gramStart"/>
+      <w:r>
+        <w:rPr>
+          <w:rFonts w:ascii="Arial" w:hAnsi="Arial" w:cs="Arial"/>
+          <w:b/>
+          <w:bCs/>
+          <w:color w:val="000000"/>
+          <w:sz w:val="28"/>
+          <w:szCs w:val="28"/>
+        </w:rPr>
+        <w:t>date</w:t>
+      </w:r>
+      <w:proofErr w:type="gramEnd"/>
+      <w:r>
+        <w:rPr>
+          <w:rFonts w:ascii="Arial" w:hAnsi="Arial" w:cs="Arial"/>
+          <w:b/>
+          <w:bCs/>
+          <w:color w:val="000000"/>
+          <w:sz w:val="28"/>
+          <w:szCs w:val="28"/>
+        </w:rPr>
+        <w:t>: 04/28/2018</w:t>
+      </w:r>
+      <w:r>
+        <w:rPr>
+          <w:rFonts w:ascii="Arial" w:hAnsi="Arial" w:cs="Arial"/>
+          <w:b/>
+          <w:bCs/>
+          <w:color w:val="000000"/>
+          <w:sz w:val="28"/>
+          <w:szCs w:val="28"/>
+        </w:rPr>
+        <w:t>&gt;</w:t>
       </w:r>
     </w:p>
     <w:p/>
@@ -703,6 +878,8 @@
         </w:rPr>
         <w:t>Design and Implementation Constraints</w:t>
       </w:r>
+      <w:bookmarkStart w:id="0" w:name="_GoBack"/>
+      <w:bookmarkEnd w:id="0"/>
       <w:r>
         <w:rPr>
           <w:rStyle w:val="apple-tab-span"/>
@@ -1230,8 +1407,8 @@
       </w:tblPr>
       <w:tblGrid>
         <w:gridCol w:w="1833"/>
-        <w:gridCol w:w="1294"/>
-        <w:gridCol w:w="2580"/>
+        <w:gridCol w:w="1302"/>
+        <w:gridCol w:w="2659"/>
         <w:gridCol w:w="1000"/>
       </w:tblGrid>
       <w:tr>
@@ -1330,27 +1507,7 @@
                 <w:bCs/>
                 <w:color w:val="000000"/>
               </w:rPr>
-              <w:t xml:space="preserve">Reason </w:t>
-            </w:r>
-            <w:proofErr w:type="gramStart"/>
-            <w:r>
-              <w:rPr>
-                <w:rFonts w:ascii="Times" w:hAnsi="Times" w:cs="Times"/>
-                <w:b/>
-                <w:bCs/>
-                <w:color w:val="000000"/>
-              </w:rPr>
-              <w:t>For</w:t>
-            </w:r>
-            <w:proofErr w:type="gramEnd"/>
-            <w:r>
-              <w:rPr>
-                <w:rFonts w:ascii="Times" w:hAnsi="Times" w:cs="Times"/>
-                <w:b/>
-                <w:bCs/>
-                <w:color w:val="000000"/>
-              </w:rPr>
-              <w:t xml:space="preserve"> Changes</w:t>
+              <w:t>Reason For Changes</w:t>
             </w:r>
           </w:p>
         </w:tc>
@@ -1509,6 +1666,13 @@
                 <w:rFonts w:ascii="Times" w:hAnsi="Times" w:cs="Times"/>
                 <w:color w:val="000000"/>
               </w:rPr>
+              <w:t>.</w:t>
+            </w:r>
+            <w:r>
+              <w:rPr>
+                <w:rFonts w:ascii="Times" w:hAnsi="Times" w:cs="Times"/>
+                <w:color w:val="000000"/>
+              </w:rPr>
               <w:t>2</w:t>
             </w:r>
           </w:p>
@@ -1532,7 +1696,11 @@
             </w:tcMar>
             <w:hideMark/>
           </w:tcPr>
-          <w:p/>
+          <w:p>
+            <w:r>
+              <w:t>Michael Lopez</w:t>
+            </w:r>
+          </w:p>
         </w:tc>
         <w:tc>
           <w:tcPr>
@@ -1551,7 +1719,11 @@
             </w:tcMar>
             <w:hideMark/>
           </w:tcPr>
-          <w:p/>
+          <w:p>
+            <w:r>
+              <w:t>04/28/2018</w:t>
+            </w:r>
+          </w:p>
         </w:tc>
         <w:tc>
           <w:tcPr>
@@ -1570,7 +1742,11 @@
             </w:tcMar>
             <w:hideMark/>
           </w:tcPr>
-          <w:p/>
+          <w:p>
+            <w:r>
+              <w:t>Game has been Updated</w:t>
+            </w:r>
+          </w:p>
         </w:tc>
         <w:tc>
           <w:tcPr>
@@ -1589,7 +1765,11 @@
             </w:tcMar>
             <w:hideMark/>
           </w:tcPr>
-          <w:p/>
+          <w:p>
+            <w:r>
+              <w:t>.3</w:t>
+            </w:r>
+          </w:p>
         </w:tc>
       </w:tr>
     </w:tbl>
@@ -1727,27 +1907,7 @@
           <w:sz w:val="22"/>
           <w:szCs w:val="22"/>
         </w:rPr>
-        <w:t xml:space="preserve">This learning module/game is intended for anyone looking to learn chemical reactions through a fun user-friendly game. The user will start the game within a sci fi spaceship. </w:t>
-      </w:r>
-      <w:proofErr w:type="gramStart"/>
-      <w:r>
-        <w:rPr>
-          <w:rFonts w:ascii="Arial" w:hAnsi="Arial" w:cs="Arial"/>
-          <w:color w:val="000000"/>
-          <w:sz w:val="22"/>
-          <w:szCs w:val="22"/>
-        </w:rPr>
-        <w:t>In order to</w:t>
-      </w:r>
-      <w:proofErr w:type="gramEnd"/>
-      <w:r>
-        <w:rPr>
-          <w:rFonts w:ascii="Arial" w:hAnsi="Arial" w:cs="Arial"/>
-          <w:color w:val="000000"/>
-          <w:sz w:val="22"/>
-          <w:szCs w:val="22"/>
-        </w:rPr>
-        <w:t xml:space="preserve"> escape the spaceship, the user will need to learn specific chemical reactions, apply critical thinking, problem solving, and situational awareness to help them through each level. </w:t>
+        <w:t xml:space="preserve">This learning module/game is intended for anyone looking to learn chemical reactions through a fun user-friendly game. The user will start the game within a sci fi spaceship. In order to escape the spaceship, the user will need to learn specific chemical reactions, apply critical thinking, problem solving, and situational awareness to help them through each level. </w:t>
       </w:r>
     </w:p>
     <w:p>
@@ -1885,9 +2045,8 @@
           <w:sz w:val="22"/>
           <w:szCs w:val="22"/>
         </w:rPr>
-        <w:t xml:space="preserve">The software will run by </w:t>
-      </w:r>
-      <w:proofErr w:type="spellStart"/>
+        <w:t>The software will run through Windows or any platform that supports an executable game file.</w:t>
+      </w:r>
       <w:r>
         <w:rPr>
           <w:rFonts w:ascii="Arial" w:hAnsi="Arial" w:cs="Arial"/>
@@ -1895,17 +2054,7 @@
           <w:sz w:val="22"/>
           <w:szCs w:val="22"/>
         </w:rPr>
-        <w:t>WebGL</w:t>
-      </w:r>
-      <w:proofErr w:type="spellEnd"/>
-      <w:r>
-        <w:rPr>
-          <w:rFonts w:ascii="Arial" w:hAnsi="Arial" w:cs="Arial"/>
-          <w:color w:val="000000"/>
-          <w:sz w:val="22"/>
-          <w:szCs w:val="22"/>
-        </w:rPr>
-        <w:t xml:space="preserve"> created through Unity to run on any browser on the web. Game will begin immediately once game is loaded. </w:t>
+        <w:t xml:space="preserve"> </w:t>
       </w:r>
     </w:p>
     <w:p>
@@ -2009,46 +2158,7 @@
           <w:sz w:val="22"/>
           <w:szCs w:val="22"/>
         </w:rPr>
-        <w:t>There will be hints included in the software accessed after one minute of failure to complete task.</w:t>
-      </w:r>
-    </w:p>
-    <w:p>
-      <w:pPr>
-        <w:pStyle w:val="NormalWeb"/>
-        <w:numPr>
-          <w:ilvl w:val="0"/>
-          <w:numId w:val="19"/>
-        </w:numPr>
-        <w:spacing w:before="0" w:beforeAutospacing="0" w:after="0" w:afterAutospacing="0"/>
-      </w:pPr>
-      <w:r>
-        <w:rPr>
-          <w:rFonts w:ascii="Arial" w:hAnsi="Arial" w:cs="Arial"/>
-          <w:color w:val="000000"/>
-          <w:sz w:val="22"/>
-          <w:szCs w:val="22"/>
-        </w:rPr>
-        <w:t xml:space="preserve">There will be a small “thought” box that will appear listing locations (monitors) to </w:t>
-      </w:r>
-      <w:proofErr w:type="gramStart"/>
-      <w:r>
-        <w:rPr>
-          <w:rFonts w:ascii="Arial" w:hAnsi="Arial" w:cs="Arial"/>
-          <w:color w:val="000000"/>
-          <w:sz w:val="22"/>
-          <w:szCs w:val="22"/>
-        </w:rPr>
-        <w:t>look into</w:t>
-      </w:r>
-      <w:proofErr w:type="gramEnd"/>
-      <w:r>
-        <w:rPr>
-          <w:rFonts w:ascii="Arial" w:hAnsi="Arial" w:cs="Arial"/>
-          <w:color w:val="000000"/>
-          <w:sz w:val="22"/>
-          <w:szCs w:val="22"/>
-        </w:rPr>
-        <w:t xml:space="preserve"> to find answers to problems.  </w:t>
+        <w:t>There will be a small “thought” box that will appear listing locations (monitors) to look into to find answers to problems.  </w:t>
       </w:r>
     </w:p>
     <w:p>
@@ -2448,7 +2558,7 @@
                 <w:rFonts w:ascii="Times" w:hAnsi="Times" w:cs="Times"/>
                 <w:color w:val="000000"/>
               </w:rPr>
-              <w:t>Not Complete</w:t>
+              <w:t>Complete</w:t>
             </w:r>
           </w:p>
         </w:tc>
@@ -2750,7 +2860,7 @@
                 <w:rFonts w:ascii="Times" w:hAnsi="Times" w:cs="Times"/>
                 <w:color w:val="000000"/>
               </w:rPr>
-              <w:t>Not Complete</w:t>
+              <w:t>Complete</w:t>
             </w:r>
           </w:p>
         </w:tc>
@@ -3370,7 +3480,14 @@
                 <w:rFonts w:ascii="Times" w:hAnsi="Times" w:cs="Times"/>
                 <w:color w:val="000000"/>
               </w:rPr>
-              <w:t>Not Complete</w:t>
+              <w:t>C</w:t>
+            </w:r>
+            <w:r>
+              <w:rPr>
+                <w:rFonts w:ascii="Times" w:hAnsi="Times" w:cs="Times"/>
+                <w:color w:val="000000"/>
+              </w:rPr>
+              <w:t>omplete</w:t>
             </w:r>
           </w:p>
         </w:tc>
@@ -3684,7 +3801,7 @@
                 <w:rFonts w:ascii="Times" w:hAnsi="Times" w:cs="Times"/>
                 <w:color w:val="000000"/>
               </w:rPr>
-              <w:t>Not Complete</w:t>
+              <w:t>Complete</w:t>
             </w:r>
           </w:p>
         </w:tc>
@@ -3736,6 +3853,10 @@
             <w:pPr>
               <w:pStyle w:val="NormalWeb"/>
               <w:spacing w:before="0" w:beforeAutospacing="0" w:after="0" w:afterAutospacing="0"/>
+              <w:rPr>
+                <w:rFonts w:ascii="Times" w:hAnsi="Times" w:cs="Times"/>
+                <w:color w:val="000000"/>
+              </w:rPr>
             </w:pPr>
             <w:r>
               <w:rPr>
@@ -3835,8 +3956,17 @@
                 <w:rFonts w:ascii="Times" w:hAnsi="Times" w:cs="Times"/>
                 <w:color w:val="000000"/>
               </w:rPr>
-              <w:t>Not Complete</w:t>
+              <w:t xml:space="preserve">Work In </w:t>
             </w:r>
+            <w:proofErr w:type="spellStart"/>
+            <w:r>
+              <w:rPr>
+                <w:rFonts w:ascii="Times" w:hAnsi="Times" w:cs="Times"/>
+                <w:color w:val="000000"/>
+              </w:rPr>
+              <w:t>Prog</w:t>
+            </w:r>
+            <w:proofErr w:type="spellEnd"/>
           </w:p>
         </w:tc>
       </w:tr>
@@ -4008,8 +4138,17 @@
                 <w:rFonts w:ascii="Times" w:hAnsi="Times" w:cs="Times"/>
                 <w:color w:val="000000"/>
               </w:rPr>
-              <w:t>Not Complete</w:t>
+              <w:t xml:space="preserve">Work In </w:t>
             </w:r>
+            <w:proofErr w:type="spellStart"/>
+            <w:r>
+              <w:rPr>
+                <w:rFonts w:ascii="Times" w:hAnsi="Times" w:cs="Times"/>
+                <w:color w:val="000000"/>
+              </w:rPr>
+              <w:t>Prog</w:t>
+            </w:r>
+            <w:proofErr w:type="spellEnd"/>
           </w:p>
         </w:tc>
       </w:tr>
@@ -4872,200 +5011,7 @@
           <w:sz w:val="22"/>
           <w:szCs w:val="22"/>
         </w:rPr>
-        <w:t xml:space="preserve">Puzzle 1: </w:t>
-      </w:r>
-      <w:r>
-        <w:rPr>
-          <w:rFonts w:ascii="Arial" w:hAnsi="Arial" w:cs="Arial"/>
-          <w:color w:val="000000"/>
-          <w:sz w:val="22"/>
-          <w:szCs w:val="22"/>
-        </w:rPr>
-        <w:t>A large</w:t>
-      </w:r>
-      <w:r>
-        <w:rPr>
-          <w:rFonts w:ascii="Arial" w:hAnsi="Arial" w:cs="Arial"/>
-          <w:color w:val="000000"/>
-          <w:sz w:val="22"/>
-          <w:szCs w:val="22"/>
-        </w:rPr>
-        <w:t xml:space="preserve"> </w:t>
-      </w:r>
-      <w:r>
-        <w:rPr>
-          <w:rFonts w:ascii="Arial" w:hAnsi="Arial" w:cs="Arial"/>
-          <w:color w:val="000000"/>
-          <w:sz w:val="22"/>
-          <w:szCs w:val="22"/>
-        </w:rPr>
-        <w:t xml:space="preserve">sci fi room connected to a hall way </w:t>
-      </w:r>
-      <w:r>
-        <w:rPr>
-          <w:rFonts w:ascii="Arial" w:hAnsi="Arial" w:cs="Arial"/>
-          <w:color w:val="000000"/>
-          <w:sz w:val="22"/>
-          <w:szCs w:val="22"/>
-        </w:rPr>
-        <w:t>lacking</w:t>
-      </w:r>
-      <w:r>
-        <w:rPr>
-          <w:rFonts w:ascii="Arial" w:hAnsi="Arial" w:cs="Arial"/>
-          <w:color w:val="000000"/>
-          <w:sz w:val="22"/>
-          <w:szCs w:val="22"/>
-        </w:rPr>
-        <w:t xml:space="preserve"> windows</w:t>
-      </w:r>
-      <w:r>
-        <w:rPr>
-          <w:rFonts w:ascii="Arial" w:hAnsi="Arial" w:cs="Arial"/>
-          <w:color w:val="000000"/>
-          <w:sz w:val="22"/>
-          <w:szCs w:val="22"/>
-        </w:rPr>
-        <w:t>, with a</w:t>
-      </w:r>
-      <w:r>
-        <w:rPr>
-          <w:rFonts w:ascii="Arial" w:hAnsi="Arial" w:cs="Arial"/>
-          <w:color w:val="000000"/>
-          <w:sz w:val="22"/>
-          <w:szCs w:val="22"/>
-        </w:rPr>
-        <w:t xml:space="preserve"> c</w:t>
-      </w:r>
-      <w:r>
-        <w:rPr>
-          <w:rFonts w:ascii="Arial" w:hAnsi="Arial" w:cs="Arial"/>
-          <w:color w:val="000000"/>
-          <w:sz w:val="22"/>
-          <w:szCs w:val="22"/>
-        </w:rPr>
-        <w:t xml:space="preserve">omplicated locked door allowing access to the </w:t>
-      </w:r>
-      <w:r>
-        <w:rPr>
-          <w:rFonts w:ascii="Arial" w:hAnsi="Arial" w:cs="Arial"/>
-          <w:color w:val="000000"/>
-          <w:sz w:val="22"/>
-          <w:szCs w:val="22"/>
-        </w:rPr>
-        <w:t xml:space="preserve">next puzzle </w:t>
-      </w:r>
-      <w:r>
-        <w:rPr>
-          <w:rFonts w:ascii="Arial" w:hAnsi="Arial" w:cs="Arial"/>
-          <w:color w:val="000000"/>
-          <w:sz w:val="22"/>
-          <w:szCs w:val="22"/>
-        </w:rPr>
-        <w:t xml:space="preserve">room. </w:t>
-      </w:r>
-      <w:r>
-        <w:rPr>
-          <w:rFonts w:ascii="Arial" w:hAnsi="Arial" w:cs="Arial"/>
-          <w:color w:val="000000"/>
-          <w:sz w:val="22"/>
-          <w:szCs w:val="22"/>
-        </w:rPr>
-        <w:t xml:space="preserve">Within the current room lies a significant amount of complicated looking technology along with a set of crates. Each crate contains a set </w:t>
-      </w:r>
-      <w:r>
-        <w:rPr>
-          <w:rFonts w:ascii="Arial" w:hAnsi="Arial" w:cs="Arial"/>
-          <w:color w:val="000000"/>
-          <w:sz w:val="22"/>
-          <w:szCs w:val="22"/>
-        </w:rPr>
-        <w:t xml:space="preserve">of compounds. At the end of the hall is a locked door with monitor containing the compounds needed to cause a thermite reaction, except the reaction is missing a set of compounds. The user must figure out which compound from the crates solve the reaction. </w:t>
-      </w:r>
-    </w:p>
-    <w:p/>
-    <w:p>
-      <w:pPr>
-        <w:pStyle w:val="NormalWeb"/>
-        <w:numPr>
-          <w:ilvl w:val="0"/>
-          <w:numId w:val="18"/>
-        </w:numPr>
-        <w:spacing w:before="0" w:beforeAutospacing="0" w:after="0" w:afterAutospacing="0"/>
-      </w:pPr>
-      <w:r>
-        <w:rPr>
-          <w:rFonts w:ascii="Arial" w:hAnsi="Arial" w:cs="Arial"/>
-          <w:color w:val="000000"/>
-          <w:sz w:val="22"/>
-          <w:szCs w:val="22"/>
-        </w:rPr>
-        <w:t>Puzzle 2: Large comfortable living space containing organic plant</w:t>
-      </w:r>
-      <w:r>
-        <w:rPr>
-          <w:rFonts w:ascii="Arial" w:hAnsi="Arial" w:cs="Arial"/>
-          <w:color w:val="000000"/>
-          <w:sz w:val="22"/>
-          <w:szCs w:val="22"/>
-        </w:rPr>
-        <w:t xml:space="preserve"> life</w:t>
-      </w:r>
-      <w:r>
-        <w:rPr>
-          <w:rFonts w:ascii="Arial" w:hAnsi="Arial" w:cs="Arial"/>
-          <w:color w:val="000000"/>
-          <w:sz w:val="22"/>
-          <w:szCs w:val="22"/>
-        </w:rPr>
-        <w:t>, m</w:t>
-      </w:r>
-      <w:r>
-        <w:rPr>
-          <w:rFonts w:ascii="Arial" w:hAnsi="Arial" w:cs="Arial"/>
-          <w:color w:val="000000"/>
-          <w:sz w:val="22"/>
-          <w:szCs w:val="22"/>
-        </w:rPr>
-        <w:t>ore complicated looking machinery</w:t>
-      </w:r>
-      <w:r>
-        <w:rPr>
-          <w:rFonts w:ascii="Arial" w:hAnsi="Arial" w:cs="Arial"/>
-          <w:color w:val="000000"/>
-          <w:sz w:val="22"/>
-          <w:szCs w:val="22"/>
-        </w:rPr>
-        <w:t>, as well as a medical facility. Within th</w:t>
-      </w:r>
-      <w:r>
-        <w:rPr>
-          <w:rFonts w:ascii="Arial" w:hAnsi="Arial" w:cs="Arial"/>
-          <w:color w:val="000000"/>
-          <w:sz w:val="22"/>
-          <w:szCs w:val="22"/>
-        </w:rPr>
-        <w:t xml:space="preserve">e main room remains a large door seemingly damaged but being held slightly open by a hydraulic press. </w:t>
-      </w:r>
-      <w:proofErr w:type="gramStart"/>
-      <w:r>
-        <w:rPr>
-          <w:rFonts w:ascii="Arial" w:hAnsi="Arial" w:cs="Arial"/>
-          <w:color w:val="000000"/>
-          <w:sz w:val="22"/>
-          <w:szCs w:val="22"/>
-        </w:rPr>
-        <w:t>In order to</w:t>
-      </w:r>
-      <w:proofErr w:type="gramEnd"/>
-      <w:r>
-        <w:rPr>
-          <w:rFonts w:ascii="Arial" w:hAnsi="Arial" w:cs="Arial"/>
-          <w:color w:val="000000"/>
-          <w:sz w:val="22"/>
-          <w:szCs w:val="22"/>
-        </w:rPr>
-        <w:t xml:space="preserve"> activate the press to open the doors, another set compounds must be used from the surrounding crates. </w:t>
+        <w:t>The Levels will contain a large enough map to include at a minimum of 5 separate rooms. Each room will have a distinctly different puzzle that must be solved in order to progress into the next room. There must be at least 4 working puzzles within the first level. The final room must be the starting room which will have a teleporter in order to progress to the next level.</w:t>
       </w:r>
     </w:p>
     <w:p>
@@ -5374,6 +5320,55 @@
           <w:numId w:val="17"/>
         </w:numPr>
         <w:spacing w:before="0" w:beforeAutospacing="0" w:after="0" w:afterAutospacing="0"/>
+      </w:pPr>
+      <w:r>
+        <w:rPr>
+          <w:rFonts w:ascii="Arial" w:hAnsi="Arial" w:cs="Arial"/>
+          <w:color w:val="000000"/>
+          <w:sz w:val="22"/>
+          <w:szCs w:val="22"/>
+        </w:rPr>
+        <w:t>Storing Objects To Inventory – (Right Click)</w:t>
+      </w:r>
+    </w:p>
+    <w:p>
+      <w:pPr>
+        <w:pStyle w:val="NormalWeb"/>
+        <w:numPr>
+          <w:ilvl w:val="2"/>
+          <w:numId w:val="17"/>
+        </w:numPr>
+        <w:spacing w:before="0" w:beforeAutospacing="0" w:after="0" w:afterAutospacing="0"/>
+      </w:pPr>
+      <w:r>
+        <w:rPr>
+          <w:rFonts w:ascii="Arial" w:hAnsi="Arial" w:cs="Arial"/>
+          <w:color w:val="000000"/>
+          <w:sz w:val="22"/>
+          <w:szCs w:val="22"/>
+        </w:rPr>
+        <w:t xml:space="preserve">Open/Close Inventory - </w:t>
+      </w:r>
+      <w:proofErr w:type="spellStart"/>
+      <w:r>
+        <w:rPr>
+          <w:rFonts w:ascii="Arial" w:hAnsi="Arial" w:cs="Arial"/>
+          <w:color w:val="000000"/>
+          <w:sz w:val="22"/>
+          <w:szCs w:val="22"/>
+        </w:rPr>
+        <w:t>i</w:t>
+      </w:r>
+      <w:proofErr w:type="spellEnd"/>
+    </w:p>
+    <w:p>
+      <w:pPr>
+        <w:pStyle w:val="NormalWeb"/>
+        <w:numPr>
+          <w:ilvl w:val="2"/>
+          <w:numId w:val="17"/>
+        </w:numPr>
+        <w:spacing w:before="0" w:beforeAutospacing="0" w:after="0" w:afterAutospacing="0"/>
         <w:rPr>
           <w:rFonts w:ascii="Arial" w:hAnsi="Arial" w:cs="Arial"/>
           <w:color w:val="000000"/>
@@ -5413,27 +5408,7 @@
           <w:sz w:val="22"/>
           <w:szCs w:val="22"/>
         </w:rPr>
-        <w:t xml:space="preserve">To progress through game there will be puzzles revolving around chemical reactions displayed upon certain monitors. Each reaction must be completed </w:t>
-      </w:r>
-      <w:proofErr w:type="gramStart"/>
-      <w:r>
-        <w:rPr>
-          <w:rFonts w:ascii="Arial" w:hAnsi="Arial" w:cs="Arial"/>
-          <w:color w:val="000000"/>
-          <w:sz w:val="22"/>
-          <w:szCs w:val="22"/>
-        </w:rPr>
-        <w:t>in order to</w:t>
-      </w:r>
-      <w:proofErr w:type="gramEnd"/>
-      <w:r>
-        <w:rPr>
-          <w:rFonts w:ascii="Arial" w:hAnsi="Arial" w:cs="Arial"/>
-          <w:color w:val="000000"/>
-          <w:sz w:val="22"/>
-          <w:szCs w:val="22"/>
-        </w:rPr>
-        <w:t xml:space="preserve"> complete each puzzle.</w:t>
+        <w:t>To progress through game there will be puzzles revolving around chemical reactions displayed upon certain monitors. Each reaction must be completed in order to complete each puzzle.</w:t>
       </w:r>
     </w:p>
     <w:p>
@@ -5538,7 +5513,6 @@
         </w:rPr>
       </w:pPr>
     </w:p>
-    <w:p/>
     <w:p>
       <w:pPr>
         <w:pStyle w:val="NormalWeb"/>
@@ -5617,7 +5591,6 @@
           <w:sz w:val="22"/>
           <w:szCs w:val="22"/>
         </w:rPr>
-        <w:lastRenderedPageBreak/>
         <w:t>Minimum requirements: a text console above a textbox so the user can enter commands and read the returned input in a confined area.  A list of common commands to the right or left would be helpful to get new users playing.</w:t>
       </w:r>
     </w:p>
@@ -5720,6 +5693,7 @@
           <w:sz w:val="22"/>
           <w:szCs w:val="22"/>
         </w:rPr>
+        <w:lastRenderedPageBreak/>
         <w:t xml:space="preserve">OS: Windows XP SP2+, Mac OS X 10.9+, Ubuntu 12.04+, </w:t>
       </w:r>
       <w:proofErr w:type="spellStart"/>
@@ -5746,8 +5720,6 @@
         </w:rPr>
         <w:t>+.</w:t>
       </w:r>
-      <w:bookmarkStart w:id="0" w:name="_GoBack"/>
-      <w:bookmarkEnd w:id="0"/>
     </w:p>
     <w:p>
       <w:pPr>
@@ -5851,7 +5823,7 @@
 </file>
 
 <file path=word/numbering.xml><?xml version="1.0" encoding="utf-8"?>
-<w:numbering xmlns:wpc="http://schemas.microsoft.com/office/word/2010/wordprocessingCanvas" xmlns:cx="http://schemas.microsoft.com/office/drawing/2014/chartex" xmlns:cx1="http://schemas.microsoft.com/office/drawing/2015/9/8/chartex" xmlns:cx2="http://schemas.microsoft.com/office/drawing/2015/10/21/chartex" xmlns:cx3="http://schemas.microsoft.com/office/drawing/2016/5/9/chartex" xmlns:cx4="http://schemas.microsoft.com/office/drawing/2016/5/10/chartex" xmlns:cx5="http://schemas.microsoft.com/office/drawing/2016/5/11/chartex" xmlns:cx6="http://schemas.microsoft.com/office/drawing/2016/5/12/chartex" xmlns:cx7="http://schemas.microsoft.com/office/drawing/2016/5/13/chartex" xmlns:cx8="http://schemas.microsoft.com/office/drawing/2016/5/14/chartex" xmlns:mc="http://schemas.openxmlformats.org/markup-compatibility/2006" xmlns:aink="http://schemas.microsoft.com/office/drawing/2016/ink" xmlns:am3d="http://schemas.microsoft.com/office/drawing/2017/model3d" xmlns:o="urn:schemas-microsoft-com:office:office" xmlns:r="http://schemas.openxmlformats.org/officeDocument/2006/relationships" xmlns:m="http://schemas.openxmlformats.org/officeDocument/2006/math" xmlns:v="urn:schemas-microsoft-com:vml" xmlns:wp14="http://schemas.microsoft.com/office/word/2010/wordprocessingDrawing" xmlns:wp="http://schemas.openxmlformats.org/drawingml/2006/wordprocessingDrawing" xmlns:w10="urn:schemas-microsoft-com:office:word" xmlns:w="http://schemas.openxmlformats.org/wordprocessingml/2006/main" xmlns:w14="http://schemas.microsoft.com/office/word/2010/wordml" xmlns:w15="http://schemas.microsoft.com/office/word/2012/wordml" xmlns:w16se="http://schemas.microsoft.com/office/word/2015/wordml/symex" xmlns:wpg="http://schemas.microsoft.com/office/word/2010/wordprocessingGroup" xmlns:wpi="http://schemas.microsoft.com/office/word/2010/wordprocessingInk" xmlns:wne="http://schemas.microsoft.com/office/word/2006/wordml" xmlns:wps="http://schemas.microsoft.com/office/word/2010/wordprocessingShape" mc:Ignorable="w14 w15 w16se wp14">
+<w:numbering xmlns:wpc="http://schemas.microsoft.com/office/word/2010/wordprocessingCanvas" xmlns:mc="http://schemas.openxmlformats.org/markup-compatibility/2006" xmlns:o="urn:schemas-microsoft-com:office:office" xmlns:r="http://schemas.openxmlformats.org/officeDocument/2006/relationships" xmlns:m="http://schemas.openxmlformats.org/officeDocument/2006/math" xmlns:v="urn:schemas-microsoft-com:vml" xmlns:wp14="http://schemas.microsoft.com/office/word/2010/wordprocessingDrawing" xmlns:wp="http://schemas.openxmlformats.org/drawingml/2006/wordprocessingDrawing" xmlns:w10="urn:schemas-microsoft-com:office:word" xmlns:w="http://schemas.openxmlformats.org/wordprocessingml/2006/main" xmlns:w14="http://schemas.microsoft.com/office/word/2010/wordml" xmlns:w15="http://schemas.microsoft.com/office/word/2012/wordml" xmlns:wpg="http://schemas.microsoft.com/office/word/2010/wordprocessingGroup" xmlns:wpi="http://schemas.microsoft.com/office/word/2010/wordprocessingInk" xmlns:wne="http://schemas.microsoft.com/office/word/2006/wordml" xmlns:wps="http://schemas.microsoft.com/office/word/2010/wordprocessingShape" mc:Ignorable="w14 w15 wp14">
   <w:abstractNum w:abstractNumId="0" w15:restartNumberingAfterBreak="0">
     <w:nsid w:val="037144A5"/>
     <w:multiLevelType w:val="hybridMultilevel"/>
@@ -8768,7 +8740,7 @@
 </file>
 
 <file path=word/styles.xml><?xml version="1.0" encoding="utf-8"?>
-<w:styles xmlns:mc="http://schemas.openxmlformats.org/markup-compatibility/2006" xmlns:r="http://schemas.openxmlformats.org/officeDocument/2006/relationships" xmlns:w="http://schemas.openxmlformats.org/wordprocessingml/2006/main" xmlns:w14="http://schemas.microsoft.com/office/word/2010/wordml" xmlns:w15="http://schemas.microsoft.com/office/word/2012/wordml" xmlns:w16se="http://schemas.microsoft.com/office/word/2015/wordml/symex" mc:Ignorable="w14 w15 w16se">
+<w:styles xmlns:mc="http://schemas.openxmlformats.org/markup-compatibility/2006" xmlns:r="http://schemas.openxmlformats.org/officeDocument/2006/relationships" xmlns:w="http://schemas.openxmlformats.org/wordprocessingml/2006/main" xmlns:w14="http://schemas.microsoft.com/office/word/2010/wordml" xmlns:w15="http://schemas.microsoft.com/office/word/2012/wordml" mc:Ignorable="w14 w15">
   <w:docDefaults>
     <w:rPrDefault>
       <w:rPr>
@@ -8792,7 +8764,7 @@
       </w:pPr>
     </w:pPrDefault>
   </w:docDefaults>
-  <w:latentStyles w:defLockedState="0" w:defUIPriority="99" w:defSemiHidden="0" w:defUnhideWhenUsed="0" w:defQFormat="0" w:count="375">
+  <w:latentStyles w:defLockedState="0" w:defUIPriority="99" w:defSemiHidden="0" w:defUnhideWhenUsed="0" w:defQFormat="0" w:count="371">
     <w:lsdException w:name="Normal" w:uiPriority="0" w:qFormat="1"/>
     <w:lsdException w:name="heading 1" w:uiPriority="9" w:qFormat="1"/>
     <w:lsdException w:name="heading 2" w:semiHidden="1" w:uiPriority="9" w:unhideWhenUsed="1" w:qFormat="1"/>
@@ -9164,10 +9136,6 @@
     <w:lsdException w:name="List Table 5 Dark Accent 6" w:uiPriority="50"/>
     <w:lsdException w:name="List Table 6 Colorful Accent 6" w:uiPriority="51"/>
     <w:lsdException w:name="List Table 7 Colorful Accent 6" w:uiPriority="52"/>
-    <w:lsdException w:name="Mention" w:semiHidden="1" w:unhideWhenUsed="1"/>
-    <w:lsdException w:name="Smart Hyperlink" w:semiHidden="1" w:unhideWhenUsed="1"/>
-    <w:lsdException w:name="Hashtag" w:semiHidden="1" w:unhideWhenUsed="1"/>
-    <w:lsdException w:name="Unresolved Mention" w:semiHidden="1" w:unhideWhenUsed="1"/>
   </w:latentStyles>
   <w:style w:type="paragraph" w:default="1" w:styleId="Normal">
     <w:name w:val="Normal"/>

</xml_diff>